<commit_message>
Include referrer contact details
</commit_message>
<xml_diff>
--- a/newPatientTemplate.docx
+++ b/newPatientTemplate.docx
@@ -56,7 +56,7 @@
                 <w:noProof/>
               </w:rPr>
               <w:drawing>
-                <wp:inline distT="0" distB="0" distL="0" distR="0" wp14:anchorId="1489890E" wp14:editId="4991824A">
+                <wp:inline distT="0" distB="0" distL="0" distR="0" wp14:anchorId="1489890E" wp14:editId="0635D426">
                   <wp:extent cx="986155" cy="341630"/>
                   <wp:effectExtent l="0" t="0" r="0" b="0"/>
                   <wp:docPr id="1" name="Picture 1"/>
@@ -322,7 +322,23 @@
                 <w:sz w:val="17"/>
                 <w:szCs w:val="17"/>
               </w:rPr>
-              <w:t>{familyName}</w:t>
+              <w:t>{</w:t>
+            </w:r>
+            <w:proofErr w:type="spellStart"/>
+            <w:r>
+              <w:rPr>
+                <w:sz w:val="17"/>
+                <w:szCs w:val="17"/>
+              </w:rPr>
+              <w:t>familyName</w:t>
+            </w:r>
+            <w:proofErr w:type="spellEnd"/>
+            <w:r>
+              <w:rPr>
+                <w:sz w:val="17"/>
+                <w:szCs w:val="17"/>
+              </w:rPr>
+              <w:t>}</w:t>
             </w:r>
           </w:p>
           <w:p>
@@ -345,7 +361,23 @@
                 <w:sz w:val="17"/>
                 <w:szCs w:val="17"/>
               </w:rPr>
-              <w:t>{givenNames}</w:t>
+              <w:t>{</w:t>
+            </w:r>
+            <w:proofErr w:type="spellStart"/>
+            <w:r>
+              <w:rPr>
+                <w:sz w:val="17"/>
+                <w:szCs w:val="17"/>
+              </w:rPr>
+              <w:t>givenNames</w:t>
+            </w:r>
+            <w:proofErr w:type="spellEnd"/>
+            <w:r>
+              <w:rPr>
+                <w:sz w:val="17"/>
+                <w:szCs w:val="17"/>
+              </w:rPr>
+              <w:t>}</w:t>
             </w:r>
           </w:p>
           <w:p>
@@ -408,14 +440,30 @@
                 <w:sz w:val="17"/>
                 <w:szCs w:val="17"/>
               </w:rPr>
-              <w:t>{dob}</w:t>
-            </w:r>
+              <w:t>{</w:t>
+            </w:r>
+            <w:proofErr w:type="gramStart"/>
             <w:r>
               <w:rPr>
                 <w:sz w:val="17"/>
                 <w:szCs w:val="17"/>
               </w:rPr>
-              <w:t xml:space="preserve">          Sex:      </w:t>
+              <w:t>dob}</w:t>
+            </w:r>
+            <w:r>
+              <w:rPr>
+                <w:sz w:val="17"/>
+                <w:szCs w:val="17"/>
+              </w:rPr>
+              <w:t xml:space="preserve">   </w:t>
+            </w:r>
+            <w:proofErr w:type="gramEnd"/>
+            <w:r>
+              <w:rPr>
+                <w:sz w:val="17"/>
+                <w:szCs w:val="17"/>
+              </w:rPr>
+              <w:t xml:space="preserve">       Sex:      </w:t>
             </w:r>
             <w:r>
               <w:rPr>
@@ -968,8 +1016,18 @@
                 <w:sz w:val="16"/>
                 <w:szCs w:val="20"/>
               </w:rPr>
-              <w:t>Dr Patricia Deonarine</w:t>
-            </w:r>
+              <w:t xml:space="preserve">Dr Patricia </w:t>
+            </w:r>
+            <w:proofErr w:type="spellStart"/>
+            <w:r>
+              <w:rPr>
+                <w:color w:val="000000"/>
+                <w:sz w:val="16"/>
+                <w:szCs w:val="20"/>
+              </w:rPr>
+              <w:t>Deonarine</w:t>
+            </w:r>
+            <w:proofErr w:type="spellEnd"/>
           </w:p>
           <w:p>
             <w:pPr>
@@ -1382,13 +1440,23 @@
               </w:rPr>
               <w:t xml:space="preserve"> </w:t>
             </w:r>
+            <w:proofErr w:type="spellStart"/>
             <w:r>
               <w:rPr>
                 <w:color w:val="000000"/>
                 <w:sz w:val="16"/>
                 <w:szCs w:val="20"/>
               </w:rPr>
-              <w:t>Gynaeoncology registrar</w:t>
+              <w:t>Gynaeoncology</w:t>
+            </w:r>
+            <w:proofErr w:type="spellEnd"/>
+            <w:r>
+              <w:rPr>
+                <w:color w:val="000000"/>
+                <w:sz w:val="16"/>
+                <w:szCs w:val="20"/>
+              </w:rPr>
+              <w:t xml:space="preserve"> registrar</w:t>
             </w:r>
           </w:p>
         </w:tc>
@@ -1537,8 +1605,36 @@
                 <w:sz w:val="16"/>
                 <w:szCs w:val="20"/>
               </w:rPr>
-              <w:t>Dr Preeti Bagga</w:t>
-            </w:r>
+              <w:t xml:space="preserve">Dr </w:t>
+            </w:r>
+            <w:proofErr w:type="spellStart"/>
+            <w:r>
+              <w:rPr>
+                <w:color w:val="000000"/>
+                <w:sz w:val="16"/>
+                <w:szCs w:val="20"/>
+              </w:rPr>
+              <w:t>Preeti</w:t>
+            </w:r>
+            <w:proofErr w:type="spellEnd"/>
+            <w:r>
+              <w:rPr>
+                <w:color w:val="000000"/>
+                <w:sz w:val="16"/>
+                <w:szCs w:val="20"/>
+              </w:rPr>
+              <w:t xml:space="preserve"> </w:t>
+            </w:r>
+            <w:proofErr w:type="spellStart"/>
+            <w:r>
+              <w:rPr>
+                <w:color w:val="000000"/>
+                <w:sz w:val="16"/>
+                <w:szCs w:val="20"/>
+              </w:rPr>
+              <w:t>Bagga</w:t>
+            </w:r>
+            <w:proofErr w:type="spellEnd"/>
           </w:p>
           <w:p>
             <w:pPr>
@@ -1728,7 +1824,25 @@
                 <w:sz w:val="16"/>
                 <w:szCs w:val="20"/>
               </w:rPr>
-              <w:t>CNC Eilish Jacobs</w:t>
+              <w:t xml:space="preserve">CNC </w:t>
+            </w:r>
+            <w:proofErr w:type="spellStart"/>
+            <w:r>
+              <w:rPr>
+                <w:color w:val="000000"/>
+                <w:sz w:val="16"/>
+                <w:szCs w:val="20"/>
+              </w:rPr>
+              <w:t>Eilish</w:t>
+            </w:r>
+            <w:proofErr w:type="spellEnd"/>
+            <w:r>
+              <w:rPr>
+                <w:color w:val="000000"/>
+                <w:sz w:val="16"/>
+                <w:szCs w:val="20"/>
+              </w:rPr>
+              <w:t xml:space="preserve"> Jacobs</w:t>
             </w:r>
           </w:p>
           <w:p>
@@ -2073,7 +2187,23 @@
                 <w:sz w:val="18"/>
                 <w:szCs w:val="20"/>
               </w:rPr>
-              <w:t>{gp}</w:t>
+              <w:t>{</w:t>
+            </w:r>
+            <w:proofErr w:type="spellStart"/>
+            <w:r>
+              <w:rPr>
+                <w:sz w:val="18"/>
+                <w:szCs w:val="20"/>
+              </w:rPr>
+              <w:t>gp</w:t>
+            </w:r>
+            <w:proofErr w:type="spellEnd"/>
+            <w:r>
+              <w:rPr>
+                <w:sz w:val="18"/>
+                <w:szCs w:val="20"/>
+              </w:rPr>
+              <w:t>}</w:t>
             </w:r>
           </w:p>
         </w:tc>
@@ -2233,7 +2363,46 @@
                 <w:sz w:val="18"/>
                 <w:szCs w:val="20"/>
               </w:rPr>
-              <w:t>{referrerName}</w:t>
+              <w:t>{</w:t>
+            </w:r>
+            <w:proofErr w:type="spellStart"/>
+            <w:r>
+              <w:rPr>
+                <w:sz w:val="18"/>
+                <w:szCs w:val="20"/>
+              </w:rPr>
+              <w:t>referrerName</w:t>
+            </w:r>
+            <w:proofErr w:type="spellEnd"/>
+            <w:r>
+              <w:rPr>
+                <w:sz w:val="18"/>
+                <w:szCs w:val="20"/>
+              </w:rPr>
+              <w:t>}</w:t>
+            </w:r>
+            <w:r>
+              <w:rPr>
+                <w:sz w:val="18"/>
+                <w:szCs w:val="20"/>
+              </w:rPr>
+              <w:t xml:space="preserve"> {</w:t>
+            </w:r>
+            <w:proofErr w:type="spellStart"/>
+            <w:r>
+              <w:rPr>
+                <w:sz w:val="18"/>
+                <w:szCs w:val="20"/>
+              </w:rPr>
+              <w:t>referrerEmail</w:t>
+            </w:r>
+            <w:proofErr w:type="spellEnd"/>
+            <w:r>
+              <w:rPr>
+                <w:sz w:val="18"/>
+                <w:szCs w:val="20"/>
+              </w:rPr>
+              <w:t>}</w:t>
             </w:r>
           </w:p>
         </w:tc>
@@ -2515,15 +2684,33 @@
                 <w:sz w:val="18"/>
                 <w:szCs w:val="20"/>
               </w:rPr>
-              <w:t>{age}</w:t>
-            </w:r>
-            <w:r>
-              <w:rPr>
-                <w:color w:val="000000"/>
-                <w:sz w:val="18"/>
-                <w:szCs w:val="20"/>
-              </w:rPr>
-              <w:t xml:space="preserve">       </w:t>
+              <w:t>{</w:t>
+            </w:r>
+            <w:proofErr w:type="gramStart"/>
+            <w:r>
+              <w:rPr>
+                <w:color w:val="000000"/>
+                <w:sz w:val="18"/>
+                <w:szCs w:val="20"/>
+              </w:rPr>
+              <w:t>age}</w:t>
+            </w:r>
+            <w:r>
+              <w:rPr>
+                <w:color w:val="000000"/>
+                <w:sz w:val="18"/>
+                <w:szCs w:val="20"/>
+              </w:rPr>
+              <w:t xml:space="preserve">   </w:t>
+            </w:r>
+            <w:proofErr w:type="gramEnd"/>
+            <w:r>
+              <w:rPr>
+                <w:color w:val="000000"/>
+                <w:sz w:val="18"/>
+                <w:szCs w:val="20"/>
+              </w:rPr>
+              <w:t xml:space="preserve">    </w:t>
             </w:r>
             <w:r>
               <w:rPr>
@@ -2563,7 +2750,25 @@
                 <w:sz w:val="18"/>
                 <w:szCs w:val="20"/>
               </w:rPr>
-              <w:t>{ecog}</w:t>
+              <w:t>{</w:t>
+            </w:r>
+            <w:proofErr w:type="spellStart"/>
+            <w:r>
+              <w:rPr>
+                <w:color w:val="000000"/>
+                <w:sz w:val="18"/>
+                <w:szCs w:val="20"/>
+              </w:rPr>
+              <w:t>ecog</w:t>
+            </w:r>
+            <w:proofErr w:type="spellEnd"/>
+            <w:r>
+              <w:rPr>
+                <w:color w:val="000000"/>
+                <w:sz w:val="18"/>
+                <w:szCs w:val="20"/>
+              </w:rPr>
+              <w:t>}</w:t>
             </w:r>
             <w:r>
               <w:rPr>
@@ -2627,7 +2832,25 @@
                 <w:sz w:val="18"/>
                 <w:szCs w:val="20"/>
               </w:rPr>
-              <w:t>{bmi}</w:t>
+              <w:t>{</w:t>
+            </w:r>
+            <w:proofErr w:type="spellStart"/>
+            <w:r>
+              <w:rPr>
+                <w:color w:val="000000"/>
+                <w:sz w:val="18"/>
+                <w:szCs w:val="20"/>
+              </w:rPr>
+              <w:t>bmi</w:t>
+            </w:r>
+            <w:proofErr w:type="spellEnd"/>
+            <w:r>
+              <w:rPr>
+                <w:color w:val="000000"/>
+                <w:sz w:val="18"/>
+                <w:szCs w:val="20"/>
+              </w:rPr>
+              <w:t>}</w:t>
             </w:r>
             <w:r>
               <w:rPr>
@@ -2817,7 +3040,25 @@
                 <w:sz w:val="18"/>
                 <w:szCs w:val="20"/>
               </w:rPr>
-              <w:t xml:space="preserve"> {surgicalHistory}</w:t>
+              <w:t xml:space="preserve"> {</w:t>
+            </w:r>
+            <w:proofErr w:type="spellStart"/>
+            <w:r>
+              <w:rPr>
+                <w:color w:val="000000"/>
+                <w:sz w:val="18"/>
+                <w:szCs w:val="20"/>
+              </w:rPr>
+              <w:t>surgicalHistory</w:t>
+            </w:r>
+            <w:proofErr w:type="spellEnd"/>
+            <w:r>
+              <w:rPr>
+                <w:color w:val="000000"/>
+                <w:sz w:val="18"/>
+                <w:szCs w:val="20"/>
+              </w:rPr>
+              <w:t>}</w:t>
             </w:r>
           </w:p>
         </w:tc>
@@ -2901,8 +3142,9 @@
                 <w:szCs w:val="20"/>
                 <w:lang w:val="en-GB"/>
               </w:rPr>
-              <w:t>{radType}, {radDate}{rad</w:t>
-            </w:r>
+              <w:t>{</w:t>
+            </w:r>
+            <w:proofErr w:type="spellStart"/>
             <w:r>
               <w:rPr>
                 <w:bCs/>
@@ -2911,8 +3153,63 @@
                 <w:szCs w:val="20"/>
                 <w:lang w:val="en-GB"/>
               </w:rPr>
+              <w:t>radType</w:t>
+            </w:r>
+            <w:proofErr w:type="spellEnd"/>
+            <w:r>
+              <w:rPr>
+                <w:bCs/>
+                <w:color w:val="000000"/>
+                <w:sz w:val="18"/>
+                <w:szCs w:val="20"/>
+                <w:lang w:val="en-GB"/>
+              </w:rPr>
+              <w:t>}, {</w:t>
+            </w:r>
+            <w:proofErr w:type="spellStart"/>
+            <w:r>
+              <w:rPr>
+                <w:bCs/>
+                <w:color w:val="000000"/>
+                <w:sz w:val="18"/>
+                <w:szCs w:val="20"/>
+                <w:lang w:val="en-GB"/>
+              </w:rPr>
+              <w:t>radDate</w:t>
+            </w:r>
+            <w:proofErr w:type="spellEnd"/>
+            <w:r>
+              <w:rPr>
+                <w:bCs/>
+                <w:color w:val="000000"/>
+                <w:sz w:val="18"/>
+                <w:szCs w:val="20"/>
+                <w:lang w:val="en-GB"/>
+              </w:rPr>
+              <w:t>}{</w:t>
+            </w:r>
+            <w:proofErr w:type="spellStart"/>
+            <w:r>
+              <w:rPr>
+                <w:bCs/>
+                <w:color w:val="000000"/>
+                <w:sz w:val="18"/>
+                <w:szCs w:val="20"/>
+                <w:lang w:val="en-GB"/>
+              </w:rPr>
+              <w:t>rad</w:t>
+            </w:r>
+            <w:r>
+              <w:rPr>
+                <w:bCs/>
+                <w:color w:val="000000"/>
+                <w:sz w:val="18"/>
+                <w:szCs w:val="20"/>
+                <w:lang w:val="en-GB"/>
+              </w:rPr>
               <w:t>Location</w:t>
             </w:r>
+            <w:proofErr w:type="spellEnd"/>
             <w:r>
               <w:rPr>
                 <w:bCs/>
@@ -2940,7 +3237,29 @@
                 <w:szCs w:val="20"/>
                 <w:lang w:val="en-GB"/>
               </w:rPr>
-              <w:t>Findings: {radFindings}{/radiology}</w:t>
+              <w:t>Findings: {</w:t>
+            </w:r>
+            <w:proofErr w:type="spellStart"/>
+            <w:r>
+              <w:rPr>
+                <w:bCs/>
+                <w:color w:val="000000"/>
+                <w:sz w:val="18"/>
+                <w:szCs w:val="20"/>
+                <w:lang w:val="en-GB"/>
+              </w:rPr>
+              <w:t>radFindings</w:t>
+            </w:r>
+            <w:proofErr w:type="spellEnd"/>
+            <w:r>
+              <w:rPr>
+                <w:bCs/>
+                <w:color w:val="000000"/>
+                <w:sz w:val="18"/>
+                <w:szCs w:val="20"/>
+                <w:lang w:val="en-GB"/>
+              </w:rPr>
+              <w:t>}{/radiology}</w:t>
             </w:r>
           </w:p>
           <w:p>
@@ -3001,7 +3320,16 @@
                 <w:sz w:val="18"/>
                 <w:szCs w:val="20"/>
               </w:rPr>
-              <w:t>Histology/Cytology:</w:t>
+              <w:t>Histology/</w:t>
+            </w:r>
+            <w:proofErr w:type="gramStart"/>
+            <w:r>
+              <w:rPr>
+                <w:color w:val="000000"/>
+                <w:sz w:val="18"/>
+                <w:szCs w:val="20"/>
+              </w:rPr>
+              <w:t>Cytology:</w:t>
             </w:r>
             <w:r>
               <w:rPr>
@@ -3010,7 +3338,17 @@
                 <w:szCs w:val="20"/>
                 <w:lang w:val="en-GB"/>
               </w:rPr>
-              <w:t>{#histology}</w:t>
+              <w:t>{</w:t>
+            </w:r>
+            <w:proofErr w:type="gramEnd"/>
+            <w:r>
+              <w:rPr>
+                <w:color w:val="000000"/>
+                <w:sz w:val="18"/>
+                <w:szCs w:val="20"/>
+                <w:lang w:val="en-GB"/>
+              </w:rPr>
+              <w:t>#histology}</w:t>
             </w:r>
           </w:p>
           <w:p>
@@ -3039,8 +3377,9 @@
                 <w:szCs w:val="20"/>
                 <w:lang w:val="en-GB"/>
               </w:rPr>
-              <w:t>{histoType}, {histoDate}{histo</w:t>
-            </w:r>
+              <w:t>{</w:t>
+            </w:r>
+            <w:proofErr w:type="spellStart"/>
             <w:r>
               <w:rPr>
                 <w:bCs/>
@@ -3049,8 +3388,63 @@
                 <w:szCs w:val="20"/>
                 <w:lang w:val="en-GB"/>
               </w:rPr>
+              <w:t>histoType</w:t>
+            </w:r>
+            <w:proofErr w:type="spellEnd"/>
+            <w:r>
+              <w:rPr>
+                <w:bCs/>
+                <w:color w:val="000000"/>
+                <w:sz w:val="18"/>
+                <w:szCs w:val="20"/>
+                <w:lang w:val="en-GB"/>
+              </w:rPr>
+              <w:t>}, {</w:t>
+            </w:r>
+            <w:proofErr w:type="spellStart"/>
+            <w:r>
+              <w:rPr>
+                <w:bCs/>
+                <w:color w:val="000000"/>
+                <w:sz w:val="18"/>
+                <w:szCs w:val="20"/>
+                <w:lang w:val="en-GB"/>
+              </w:rPr>
+              <w:t>histoDate</w:t>
+            </w:r>
+            <w:proofErr w:type="spellEnd"/>
+            <w:r>
+              <w:rPr>
+                <w:bCs/>
+                <w:color w:val="000000"/>
+                <w:sz w:val="18"/>
+                <w:szCs w:val="20"/>
+                <w:lang w:val="en-GB"/>
+              </w:rPr>
+              <w:t>}{</w:t>
+            </w:r>
+            <w:proofErr w:type="spellStart"/>
+            <w:r>
+              <w:rPr>
+                <w:bCs/>
+                <w:color w:val="000000"/>
+                <w:sz w:val="18"/>
+                <w:szCs w:val="20"/>
+                <w:lang w:val="en-GB"/>
+              </w:rPr>
+              <w:t>histo</w:t>
+            </w:r>
+            <w:r>
+              <w:rPr>
+                <w:bCs/>
+                <w:color w:val="000000"/>
+                <w:sz w:val="18"/>
+                <w:szCs w:val="20"/>
+                <w:lang w:val="en-GB"/>
+              </w:rPr>
               <w:t>Lab</w:t>
             </w:r>
+            <w:proofErr w:type="spellEnd"/>
             <w:r>
               <w:rPr>
                 <w:bCs/>
@@ -3069,15 +3463,37 @@
                 <w:szCs w:val="20"/>
                 <w:lang w:val="en-GB"/>
               </w:rPr>
-              <w:t>{histoLabNo}</w:t>
-            </w:r>
-            <w:r>
-              <w:rPr>
+              <w:t>{</w:t>
+            </w:r>
+            <w:proofErr w:type="spellStart"/>
+            <w:r>
+              <w:rPr>
+                <w:bCs/>
                 <w:color w:val="000000"/>
                 <w:sz w:val="18"/>
                 <w:szCs w:val="20"/>
                 <w:lang w:val="en-GB"/>
               </w:rPr>
+              <w:t>histoLabNo</w:t>
+            </w:r>
+            <w:proofErr w:type="spellEnd"/>
+            <w:r>
+              <w:rPr>
+                <w:bCs/>
+                <w:color w:val="000000"/>
+                <w:sz w:val="18"/>
+                <w:szCs w:val="20"/>
+                <w:lang w:val="en-GB"/>
+              </w:rPr>
+              <w:t>}</w:t>
+            </w:r>
+            <w:r>
+              <w:rPr>
+                <w:color w:val="000000"/>
+                <w:sz w:val="18"/>
+                <w:szCs w:val="20"/>
+                <w:lang w:val="en-GB"/>
+              </w:rPr>
               <w:t xml:space="preserve">. </w:t>
             </w:r>
             <w:r>
@@ -3088,7 +3504,29 @@
                 <w:szCs w:val="20"/>
                 <w:lang w:val="en-GB"/>
               </w:rPr>
-              <w:t>Findings: {histoFindings}{/histology}</w:t>
+              <w:t>Findings: {</w:t>
+            </w:r>
+            <w:proofErr w:type="spellStart"/>
+            <w:r>
+              <w:rPr>
+                <w:bCs/>
+                <w:color w:val="000000"/>
+                <w:sz w:val="18"/>
+                <w:szCs w:val="20"/>
+                <w:lang w:val="en-GB"/>
+              </w:rPr>
+              <w:t>histoFindings</w:t>
+            </w:r>
+            <w:proofErr w:type="spellEnd"/>
+            <w:r>
+              <w:rPr>
+                <w:bCs/>
+                <w:color w:val="000000"/>
+                <w:sz w:val="18"/>
+                <w:szCs w:val="20"/>
+                <w:lang w:val="en-GB"/>
+              </w:rPr>
+              <w:t>}{/histology}</w:t>
             </w:r>
           </w:p>
           <w:p>
@@ -3181,7 +3619,73 @@
                 <w:szCs w:val="20"/>
                 <w:lang w:val="en-GB"/>
               </w:rPr>
-              <w:t>{opType}, {opDate} {opSurgeon}</w:t>
+              <w:t>{</w:t>
+            </w:r>
+            <w:proofErr w:type="spellStart"/>
+            <w:r>
+              <w:rPr>
+                <w:bCs/>
+                <w:color w:val="000000"/>
+                <w:sz w:val="18"/>
+                <w:szCs w:val="20"/>
+                <w:lang w:val="en-GB"/>
+              </w:rPr>
+              <w:t>opType</w:t>
+            </w:r>
+            <w:proofErr w:type="spellEnd"/>
+            <w:r>
+              <w:rPr>
+                <w:bCs/>
+                <w:color w:val="000000"/>
+                <w:sz w:val="18"/>
+                <w:szCs w:val="20"/>
+                <w:lang w:val="en-GB"/>
+              </w:rPr>
+              <w:t>}, {</w:t>
+            </w:r>
+            <w:proofErr w:type="spellStart"/>
+            <w:r>
+              <w:rPr>
+                <w:bCs/>
+                <w:color w:val="000000"/>
+                <w:sz w:val="18"/>
+                <w:szCs w:val="20"/>
+                <w:lang w:val="en-GB"/>
+              </w:rPr>
+              <w:t>opDate</w:t>
+            </w:r>
+            <w:proofErr w:type="spellEnd"/>
+            <w:r>
+              <w:rPr>
+                <w:bCs/>
+                <w:color w:val="000000"/>
+                <w:sz w:val="18"/>
+                <w:szCs w:val="20"/>
+                <w:lang w:val="en-GB"/>
+              </w:rPr>
+              <w:t>} {</w:t>
+            </w:r>
+            <w:proofErr w:type="spellStart"/>
+            <w:r>
+              <w:rPr>
+                <w:bCs/>
+                <w:color w:val="000000"/>
+                <w:sz w:val="18"/>
+                <w:szCs w:val="20"/>
+                <w:lang w:val="en-GB"/>
+              </w:rPr>
+              <w:t>opSurgeon</w:t>
+            </w:r>
+            <w:proofErr w:type="spellEnd"/>
+            <w:r>
+              <w:rPr>
+                <w:bCs/>
+                <w:color w:val="000000"/>
+                <w:sz w:val="18"/>
+                <w:szCs w:val="20"/>
+                <w:lang w:val="en-GB"/>
+              </w:rPr>
+              <w:t>}</w:t>
             </w:r>
           </w:p>
           <w:p>
@@ -3203,7 +3707,29 @@
                 <w:szCs w:val="20"/>
                 <w:lang w:val="en-GB"/>
               </w:rPr>
-              <w:t>Findings: {opFindings}{/operation}</w:t>
+              <w:t>Findings: {</w:t>
+            </w:r>
+            <w:proofErr w:type="spellStart"/>
+            <w:r>
+              <w:rPr>
+                <w:bCs/>
+                <w:color w:val="000000"/>
+                <w:sz w:val="18"/>
+                <w:szCs w:val="20"/>
+                <w:lang w:val="en-GB"/>
+              </w:rPr>
+              <w:t>opFindings</w:t>
+            </w:r>
+            <w:proofErr w:type="spellEnd"/>
+            <w:r>
+              <w:rPr>
+                <w:bCs/>
+                <w:color w:val="000000"/>
+                <w:sz w:val="18"/>
+                <w:szCs w:val="20"/>
+                <w:lang w:val="en-GB"/>
+              </w:rPr>
+              <w:t>}{/operation}</w:t>
             </w:r>
           </w:p>
           <w:p>
@@ -4737,7 +5263,15 @@
                               <w:sz w:val="14"/>
                               <w:szCs w:val="16"/>
                             </w:rPr>
-                            <w:t>not reproduce by p</w:t>
+                            <w:t xml:space="preserve">not reproduce by </w:t>
+                          </w:r>
+                          <w:proofErr w:type="gramStart"/>
+                          <w:r>
+                            <w:rPr>
+                              <w:sz w:val="14"/>
+                              <w:szCs w:val="16"/>
+                            </w:rPr>
+                            <w:t>p</w:t>
                           </w:r>
                           <w:r>
                             <w:rPr>
@@ -4746,6 +5280,7 @@
                             </w:rPr>
                             <w:t>hotocopying</w:t>
                           </w:r>
+                          <w:proofErr w:type="gramEnd"/>
                         </w:p>
                         <w:p>
                           <w:pPr>

</xml_diff>